<commit_message>
Created the required tables and the diagram for the database Maryam Ibrahim   fx5414
</commit_message>
<xml_diff>
--- a/Doc1.docx
+++ b/Doc1.docx
@@ -423,8 +423,541 @@
           <w:rFonts w:asciiTheme="majorBidi" w:hAnsiTheme="majorBidi" w:cstheme="majorBidi"/>
         </w:rPr>
       </w:pPr>
+      <w:r>
+        <w:rPr>
+          <w:rFonts w:asciiTheme="majorBidi" w:hAnsiTheme="majorBidi" w:cstheme="majorBidi"/>
+        </w:rPr>
+        <w:t>Name of the task</w:t>
+      </w:r>
+      <w:r>
+        <w:rPr>
+          <w:rFonts w:asciiTheme="majorBidi" w:hAnsiTheme="majorBidi" w:cstheme="majorBidi"/>
+        </w:rPr>
+        <w:t xml:space="preserve">: </w:t>
+      </w:r>
+      <w:r>
+        <w:rPr>
+          <w:rFonts w:asciiTheme="majorBidi" w:hAnsiTheme="majorBidi" w:cstheme="majorBidi"/>
+        </w:rPr>
+        <w:t xml:space="preserve">Installing </w:t>
+      </w:r>
+      <w:proofErr w:type="spellStart"/>
+      <w:r>
+        <w:rPr>
+          <w:rFonts w:asciiTheme="majorBidi" w:hAnsiTheme="majorBidi" w:cstheme="majorBidi"/>
+        </w:rPr>
+        <w:t>Netbeans</w:t>
+      </w:r>
+      <w:proofErr w:type="spellEnd"/>
+    </w:p>
+    <w:p>
+      <w:pPr>
+        <w:spacing w:after="0"/>
+        <w:rPr>
+          <w:rFonts w:asciiTheme="majorBidi" w:hAnsiTheme="majorBidi" w:cstheme="majorBidi"/>
+        </w:rPr>
+      </w:pPr>
+      <w:r>
+        <w:rPr>
+          <w:rFonts w:asciiTheme="majorBidi" w:hAnsiTheme="majorBidi" w:cstheme="majorBidi"/>
+        </w:rPr>
+        <w:t>Estimated No of hours</w:t>
+      </w:r>
+      <w:r>
+        <w:rPr>
+          <w:rFonts w:asciiTheme="majorBidi" w:hAnsiTheme="majorBidi" w:cstheme="majorBidi"/>
+        </w:rPr>
+        <w:t xml:space="preserve">: </w:t>
+      </w:r>
+      <w:r>
+        <w:rPr>
+          <w:rFonts w:asciiTheme="majorBidi" w:hAnsiTheme="majorBidi" w:cstheme="majorBidi"/>
+        </w:rPr>
+        <w:t>30 min</w:t>
+      </w:r>
+    </w:p>
+    <w:p>
+      <w:pPr>
+        <w:spacing w:after="0"/>
+        <w:rPr>
+          <w:rFonts w:asciiTheme="majorBidi" w:hAnsiTheme="majorBidi" w:cstheme="majorBidi"/>
+        </w:rPr>
+      </w:pPr>
+      <w:r>
+        <w:rPr>
+          <w:rFonts w:asciiTheme="majorBidi" w:hAnsiTheme="majorBidi" w:cstheme="majorBidi"/>
+        </w:rPr>
+        <w:t>Actual time spent</w:t>
+      </w:r>
+      <w:r>
+        <w:rPr>
+          <w:rFonts w:asciiTheme="majorBidi" w:hAnsiTheme="majorBidi" w:cstheme="majorBidi"/>
+        </w:rPr>
+        <w:t xml:space="preserve">: </w:t>
+      </w:r>
+      <w:r>
+        <w:rPr>
+          <w:rFonts w:asciiTheme="majorBidi" w:hAnsiTheme="majorBidi" w:cstheme="majorBidi"/>
+        </w:rPr>
+        <w:t>1:30 hr.</w:t>
+      </w:r>
+    </w:p>
+    <w:p>
+      <w:pPr>
+        <w:spacing w:after="0"/>
+        <w:rPr>
+          <w:rFonts w:asciiTheme="majorBidi" w:hAnsiTheme="majorBidi" w:cstheme="majorBidi"/>
+        </w:rPr>
+      </w:pPr>
+      <w:r>
+        <w:rPr>
+          <w:rFonts w:asciiTheme="majorBidi" w:hAnsiTheme="majorBidi" w:cstheme="majorBidi"/>
+        </w:rPr>
+        <w:t>Notes:</w:t>
+      </w:r>
+      <w:r>
+        <w:rPr>
+          <w:rFonts w:asciiTheme="majorBidi" w:hAnsiTheme="majorBidi" w:cstheme="majorBidi"/>
+        </w:rPr>
+        <w:t xml:space="preserve"> </w:t>
+      </w:r>
+      <w:r>
+        <w:rPr>
+          <w:rFonts w:asciiTheme="majorBidi" w:hAnsiTheme="majorBidi" w:cstheme="majorBidi"/>
+        </w:rPr>
+        <w:t>must use JDK8 instead of JDK9</w:t>
+      </w:r>
+    </w:p>
+    <w:p>
+      <w:pPr>
+        <w:spacing w:after="0"/>
+        <w:rPr>
+          <w:rFonts w:asciiTheme="majorBidi" w:hAnsiTheme="majorBidi" w:cstheme="majorBidi"/>
+        </w:rPr>
+      </w:pPr>
+      <w:r>
+        <w:rPr>
+          <w:rFonts w:asciiTheme="majorBidi" w:hAnsiTheme="majorBidi" w:cstheme="majorBidi"/>
+        </w:rPr>
+        <w:t>Issues:</w:t>
+      </w:r>
+      <w:r>
+        <w:rPr>
+          <w:rFonts w:asciiTheme="majorBidi" w:hAnsiTheme="majorBidi" w:cstheme="majorBidi"/>
+        </w:rPr>
+        <w:t xml:space="preserve"> </w:t>
+      </w:r>
+      <w:r>
+        <w:rPr>
+          <w:rFonts w:asciiTheme="majorBidi" w:hAnsiTheme="majorBidi" w:cstheme="majorBidi"/>
+        </w:rPr>
+        <w:t xml:space="preserve">the installation part was straight forward. But, when trying to create a new project the options list was not showing up to select the project type. After a long time researching the cause of the problem, I found out that I should delete JDK9 and install JDK8 and set the </w:t>
+      </w:r>
+      <w:proofErr w:type="spellStart"/>
+      <w:r>
+        <w:rPr>
+          <w:rFonts w:asciiTheme="majorBidi" w:hAnsiTheme="majorBidi" w:cstheme="majorBidi"/>
+        </w:rPr>
+        <w:t>netbeans</w:t>
+      </w:r>
+      <w:proofErr w:type="spellEnd"/>
+      <w:r>
+        <w:rPr>
+          <w:rFonts w:asciiTheme="majorBidi" w:hAnsiTheme="majorBidi" w:cstheme="majorBidi"/>
+        </w:rPr>
+        <w:t xml:space="preserve"> configuration file to the new JDK8 (destination path). </w:t>
+      </w:r>
+    </w:p>
+    <w:p>
+      <w:pPr>
+        <w:spacing w:after="0"/>
+        <w:rPr>
+          <w:rFonts w:asciiTheme="majorBidi" w:hAnsiTheme="majorBidi" w:cstheme="majorBidi"/>
+        </w:rPr>
+      </w:pPr>
+    </w:p>
+    <w:p>
+      <w:pPr>
+        <w:spacing w:after="0"/>
+        <w:rPr>
+          <w:rFonts w:asciiTheme="majorBidi" w:hAnsiTheme="majorBidi" w:cstheme="majorBidi"/>
+        </w:rPr>
+      </w:pPr>
+      <w:r>
+        <w:rPr>
+          <w:rFonts w:asciiTheme="majorBidi" w:hAnsiTheme="majorBidi" w:cstheme="majorBidi"/>
+        </w:rPr>
+        <w:t>Name of the task</w:t>
+      </w:r>
+      <w:r>
+        <w:rPr>
+          <w:rFonts w:asciiTheme="majorBidi" w:hAnsiTheme="majorBidi" w:cstheme="majorBidi"/>
+        </w:rPr>
+        <w:t xml:space="preserve">: </w:t>
+      </w:r>
+    </w:p>
+    <w:p>
+      <w:pPr>
+        <w:spacing w:after="0"/>
+        <w:rPr>
+          <w:rFonts w:asciiTheme="majorBidi" w:hAnsiTheme="majorBidi" w:cstheme="majorBidi"/>
+        </w:rPr>
+      </w:pPr>
+      <w:r>
+        <w:rPr>
+          <w:rFonts w:asciiTheme="majorBidi" w:hAnsiTheme="majorBidi" w:cstheme="majorBidi"/>
+        </w:rPr>
+        <w:t>Estimated No of hours</w:t>
+      </w:r>
+      <w:r>
+        <w:rPr>
+          <w:rFonts w:asciiTheme="majorBidi" w:hAnsiTheme="majorBidi" w:cstheme="majorBidi"/>
+        </w:rPr>
+        <w:t xml:space="preserve">: </w:t>
+      </w:r>
+    </w:p>
+    <w:p>
+      <w:pPr>
+        <w:spacing w:after="0"/>
+        <w:rPr>
+          <w:rFonts w:asciiTheme="majorBidi" w:hAnsiTheme="majorBidi" w:cstheme="majorBidi"/>
+        </w:rPr>
+      </w:pPr>
+      <w:r>
+        <w:rPr>
+          <w:rFonts w:asciiTheme="majorBidi" w:hAnsiTheme="majorBidi" w:cstheme="majorBidi"/>
+        </w:rPr>
+        <w:t>Actual time spent</w:t>
+      </w:r>
+      <w:r>
+        <w:rPr>
+          <w:rFonts w:asciiTheme="majorBidi" w:hAnsiTheme="majorBidi" w:cstheme="majorBidi"/>
+        </w:rPr>
+        <w:t xml:space="preserve">: </w:t>
+      </w:r>
+    </w:p>
+    <w:p>
+      <w:pPr>
+        <w:spacing w:after="0"/>
+        <w:rPr>
+          <w:rFonts w:asciiTheme="majorBidi" w:hAnsiTheme="majorBidi" w:cstheme="majorBidi"/>
+        </w:rPr>
+      </w:pPr>
+      <w:r>
+        <w:rPr>
+          <w:rFonts w:asciiTheme="majorBidi" w:hAnsiTheme="majorBidi" w:cstheme="majorBidi"/>
+        </w:rPr>
+        <w:t>Notes:</w:t>
+      </w:r>
+      <w:r>
+        <w:rPr>
+          <w:rFonts w:asciiTheme="majorBidi" w:hAnsiTheme="majorBidi" w:cstheme="majorBidi"/>
+        </w:rPr>
+        <w:t xml:space="preserve"> </w:t>
+      </w:r>
+    </w:p>
+    <w:p>
+      <w:pPr>
+        <w:spacing w:after="0"/>
+        <w:rPr>
+          <w:rFonts w:asciiTheme="majorBidi" w:hAnsiTheme="majorBidi" w:cstheme="majorBidi"/>
+        </w:rPr>
+      </w:pPr>
+      <w:r>
+        <w:rPr>
+          <w:rFonts w:asciiTheme="majorBidi" w:hAnsiTheme="majorBidi" w:cstheme="majorBidi"/>
+        </w:rPr>
+        <w:t>Issues:</w:t>
+      </w:r>
+      <w:r>
+        <w:rPr>
+          <w:rFonts w:asciiTheme="majorBidi" w:hAnsiTheme="majorBidi" w:cstheme="majorBidi"/>
+        </w:rPr>
+        <w:t xml:space="preserve"> </w:t>
+      </w:r>
+    </w:p>
+    <w:p>
+      <w:pPr>
+        <w:spacing w:after="0"/>
+        <w:rPr>
+          <w:rFonts w:asciiTheme="majorBidi" w:hAnsiTheme="majorBidi" w:cstheme="majorBidi"/>
+        </w:rPr>
+      </w:pPr>
+    </w:p>
+    <w:p>
+      <w:pPr>
+        <w:spacing w:after="0"/>
+        <w:rPr>
+          <w:rFonts w:asciiTheme="majorBidi" w:hAnsiTheme="majorBidi" w:cstheme="majorBidi"/>
+        </w:rPr>
+      </w:pPr>
+    </w:p>
+    <w:p>
+      <w:pPr>
+        <w:spacing w:after="0"/>
+        <w:rPr>
+          <w:rFonts w:asciiTheme="majorBidi" w:hAnsiTheme="majorBidi" w:cstheme="majorBidi"/>
+        </w:rPr>
+      </w:pPr>
+    </w:p>
+    <w:p>
+      <w:pPr>
+        <w:spacing w:after="0"/>
+        <w:rPr>
+          <w:rFonts w:asciiTheme="majorBidi" w:hAnsiTheme="majorBidi" w:cstheme="majorBidi"/>
+        </w:rPr>
+      </w:pPr>
+    </w:p>
+    <w:p>
+      <w:pPr>
+        <w:spacing w:after="0"/>
+        <w:rPr>
+          <w:rFonts w:asciiTheme="majorBidi" w:hAnsiTheme="majorBidi" w:cstheme="majorBidi"/>
+        </w:rPr>
+      </w:pPr>
       <w:bookmarkStart w:id="0" w:name="_GoBack"/>
       <w:bookmarkEnd w:id="0"/>
+    </w:p>
+    <w:p>
+      <w:pPr>
+        <w:spacing w:after="0"/>
+        <w:rPr>
+          <w:rFonts w:asciiTheme="majorBidi" w:hAnsiTheme="majorBidi" w:cstheme="majorBidi"/>
+        </w:rPr>
+      </w:pPr>
+      <w:r>
+        <w:rPr>
+          <w:rFonts w:asciiTheme="majorBidi" w:hAnsiTheme="majorBidi" w:cstheme="majorBidi"/>
+        </w:rPr>
+        <w:lastRenderedPageBreak/>
+        <w:t>Name of the task</w:t>
+      </w:r>
+      <w:r>
+        <w:rPr>
+          <w:rFonts w:asciiTheme="majorBidi" w:hAnsiTheme="majorBidi" w:cstheme="majorBidi"/>
+        </w:rPr>
+        <w:t xml:space="preserve">: </w:t>
+      </w:r>
+    </w:p>
+    <w:p>
+      <w:pPr>
+        <w:spacing w:after="0"/>
+        <w:rPr>
+          <w:rFonts w:asciiTheme="majorBidi" w:hAnsiTheme="majorBidi" w:cstheme="majorBidi"/>
+        </w:rPr>
+      </w:pPr>
+      <w:r>
+        <w:rPr>
+          <w:rFonts w:asciiTheme="majorBidi" w:hAnsiTheme="majorBidi" w:cstheme="majorBidi"/>
+        </w:rPr>
+        <w:t>Estimated No of hours</w:t>
+      </w:r>
+      <w:r>
+        <w:rPr>
+          <w:rFonts w:asciiTheme="majorBidi" w:hAnsiTheme="majorBidi" w:cstheme="majorBidi"/>
+        </w:rPr>
+        <w:t xml:space="preserve">: </w:t>
+      </w:r>
+    </w:p>
+    <w:p>
+      <w:pPr>
+        <w:spacing w:after="0"/>
+        <w:rPr>
+          <w:rFonts w:asciiTheme="majorBidi" w:hAnsiTheme="majorBidi" w:cstheme="majorBidi"/>
+        </w:rPr>
+      </w:pPr>
+      <w:r>
+        <w:rPr>
+          <w:rFonts w:asciiTheme="majorBidi" w:hAnsiTheme="majorBidi" w:cstheme="majorBidi"/>
+        </w:rPr>
+        <w:t>Actual time spent</w:t>
+      </w:r>
+      <w:r>
+        <w:rPr>
+          <w:rFonts w:asciiTheme="majorBidi" w:hAnsiTheme="majorBidi" w:cstheme="majorBidi"/>
+        </w:rPr>
+        <w:t xml:space="preserve">: </w:t>
+      </w:r>
+    </w:p>
+    <w:p>
+      <w:pPr>
+        <w:spacing w:after="0"/>
+        <w:rPr>
+          <w:rFonts w:asciiTheme="majorBidi" w:hAnsiTheme="majorBidi" w:cstheme="majorBidi"/>
+        </w:rPr>
+      </w:pPr>
+      <w:r>
+        <w:rPr>
+          <w:rFonts w:asciiTheme="majorBidi" w:hAnsiTheme="majorBidi" w:cstheme="majorBidi"/>
+        </w:rPr>
+        <w:t>Notes:</w:t>
+      </w:r>
+      <w:r>
+        <w:rPr>
+          <w:rFonts w:asciiTheme="majorBidi" w:hAnsiTheme="majorBidi" w:cstheme="majorBidi"/>
+        </w:rPr>
+        <w:t xml:space="preserve"> </w:t>
+      </w:r>
+    </w:p>
+    <w:p>
+      <w:pPr>
+        <w:spacing w:after="0"/>
+        <w:rPr>
+          <w:rFonts w:asciiTheme="majorBidi" w:hAnsiTheme="majorBidi" w:cstheme="majorBidi"/>
+        </w:rPr>
+      </w:pPr>
+      <w:r>
+        <w:rPr>
+          <w:rFonts w:asciiTheme="majorBidi" w:hAnsiTheme="majorBidi" w:cstheme="majorBidi"/>
+        </w:rPr>
+        <w:t>Issues:</w:t>
+      </w:r>
+      <w:r>
+        <w:rPr>
+          <w:rFonts w:asciiTheme="majorBidi" w:hAnsiTheme="majorBidi" w:cstheme="majorBidi"/>
+        </w:rPr>
+        <w:t xml:space="preserve"> </w:t>
+      </w:r>
+    </w:p>
+    <w:p>
+      <w:pPr>
+        <w:spacing w:after="0"/>
+        <w:rPr>
+          <w:rFonts w:asciiTheme="majorBidi" w:hAnsiTheme="majorBidi" w:cstheme="majorBidi"/>
+        </w:rPr>
+      </w:pPr>
+    </w:p>
+    <w:p>
+      <w:pPr>
+        <w:spacing w:after="0"/>
+        <w:rPr>
+          <w:rFonts w:asciiTheme="majorBidi" w:hAnsiTheme="majorBidi" w:cstheme="majorBidi"/>
+        </w:rPr>
+      </w:pPr>
+      <w:r>
+        <w:rPr>
+          <w:rFonts w:asciiTheme="majorBidi" w:hAnsiTheme="majorBidi" w:cstheme="majorBidi"/>
+        </w:rPr>
+        <w:t>Name of the task</w:t>
+      </w:r>
+      <w:r>
+        <w:rPr>
+          <w:rFonts w:asciiTheme="majorBidi" w:hAnsiTheme="majorBidi" w:cstheme="majorBidi"/>
+        </w:rPr>
+        <w:t xml:space="preserve">: </w:t>
+      </w:r>
+    </w:p>
+    <w:p>
+      <w:pPr>
+        <w:spacing w:after="0"/>
+        <w:rPr>
+          <w:rFonts w:asciiTheme="majorBidi" w:hAnsiTheme="majorBidi" w:cstheme="majorBidi"/>
+        </w:rPr>
+      </w:pPr>
+      <w:r>
+        <w:rPr>
+          <w:rFonts w:asciiTheme="majorBidi" w:hAnsiTheme="majorBidi" w:cstheme="majorBidi"/>
+        </w:rPr>
+        <w:t>Estimated No of hours</w:t>
+      </w:r>
+      <w:r>
+        <w:rPr>
+          <w:rFonts w:asciiTheme="majorBidi" w:hAnsiTheme="majorBidi" w:cstheme="majorBidi"/>
+        </w:rPr>
+        <w:t xml:space="preserve">: </w:t>
+      </w:r>
+    </w:p>
+    <w:p>
+      <w:pPr>
+        <w:spacing w:after="0"/>
+        <w:rPr>
+          <w:rFonts w:asciiTheme="majorBidi" w:hAnsiTheme="majorBidi" w:cstheme="majorBidi"/>
+        </w:rPr>
+      </w:pPr>
+      <w:r>
+        <w:rPr>
+          <w:rFonts w:asciiTheme="majorBidi" w:hAnsiTheme="majorBidi" w:cstheme="majorBidi"/>
+        </w:rPr>
+        <w:t>Actual time spent</w:t>
+      </w:r>
+      <w:r>
+        <w:rPr>
+          <w:rFonts w:asciiTheme="majorBidi" w:hAnsiTheme="majorBidi" w:cstheme="majorBidi"/>
+        </w:rPr>
+        <w:t xml:space="preserve">: </w:t>
+      </w:r>
+    </w:p>
+    <w:p>
+      <w:pPr>
+        <w:spacing w:after="0"/>
+        <w:rPr>
+          <w:rFonts w:asciiTheme="majorBidi" w:hAnsiTheme="majorBidi" w:cstheme="majorBidi"/>
+        </w:rPr>
+      </w:pPr>
+      <w:r>
+        <w:rPr>
+          <w:rFonts w:asciiTheme="majorBidi" w:hAnsiTheme="majorBidi" w:cstheme="majorBidi"/>
+        </w:rPr>
+        <w:t>Notes:</w:t>
+      </w:r>
+      <w:r>
+        <w:rPr>
+          <w:rFonts w:asciiTheme="majorBidi" w:hAnsiTheme="majorBidi" w:cstheme="majorBidi"/>
+        </w:rPr>
+        <w:t xml:space="preserve"> </w:t>
+      </w:r>
+    </w:p>
+    <w:p>
+      <w:pPr>
+        <w:spacing w:after="0"/>
+        <w:rPr>
+          <w:rFonts w:asciiTheme="majorBidi" w:hAnsiTheme="majorBidi" w:cstheme="majorBidi"/>
+        </w:rPr>
+      </w:pPr>
+      <w:r>
+        <w:rPr>
+          <w:rFonts w:asciiTheme="majorBidi" w:hAnsiTheme="majorBidi" w:cstheme="majorBidi"/>
+        </w:rPr>
+        <w:t>Issues:</w:t>
+      </w:r>
+      <w:r>
+        <w:rPr>
+          <w:rFonts w:asciiTheme="majorBidi" w:hAnsiTheme="majorBidi" w:cstheme="majorBidi"/>
+        </w:rPr>
+        <w:t xml:space="preserve"> </w:t>
+      </w:r>
+    </w:p>
+    <w:p>
+      <w:pPr>
+        <w:spacing w:after="0"/>
+        <w:rPr>
+          <w:rFonts w:asciiTheme="majorBidi" w:hAnsiTheme="majorBidi" w:cstheme="majorBidi"/>
+        </w:rPr>
+      </w:pPr>
+    </w:p>
+    <w:p>
+      <w:pPr>
+        <w:spacing w:after="0"/>
+        <w:rPr>
+          <w:rFonts w:asciiTheme="majorBidi" w:hAnsiTheme="majorBidi" w:cstheme="majorBidi"/>
+        </w:rPr>
+      </w:pPr>
+    </w:p>
+    <w:p>
+      <w:pPr>
+        <w:spacing w:after="0"/>
+        <w:rPr>
+          <w:rFonts w:asciiTheme="majorBidi" w:hAnsiTheme="majorBidi" w:cstheme="majorBidi"/>
+        </w:rPr>
+      </w:pPr>
+    </w:p>
+    <w:p>
+      <w:pPr>
+        <w:spacing w:after="0"/>
+        <w:rPr>
+          <w:rFonts w:asciiTheme="majorBidi" w:hAnsiTheme="majorBidi" w:cstheme="majorBidi"/>
+        </w:rPr>
+      </w:pPr>
     </w:p>
     <w:p>
       <w:pPr>

</xml_diff>